<commit_message>
Obtención de la provincia y pruebas
</commit_message>
<xml_diff>
--- a/placas/casosDePrueba.docx
+++ b/placas/casosDePrueba.docx
@@ -2,6 +2,16 @@
 <file path=word/document.xml><?xml version="1.0" encoding="utf-8"?>
 <w:document xmlns:wpc="http://schemas.microsoft.com/office/word/2010/wordprocessingCanvas" xmlns:cx="http://schemas.microsoft.com/office/drawing/2014/chartex" xmlns:cx1="http://schemas.microsoft.com/office/drawing/2015/9/8/chartex" xmlns:cx2="http://schemas.microsoft.com/office/drawing/2015/10/21/chartex" xmlns:cx3="http://schemas.microsoft.com/office/drawing/2016/5/9/chartex" xmlns:cx4="http://schemas.microsoft.com/office/drawing/2016/5/10/chartex" xmlns:cx5="http://schemas.microsoft.com/office/drawing/2016/5/11/chartex" xmlns:cx6="http://schemas.microsoft.com/office/drawing/2016/5/12/chartex" xmlns:cx7="http://schemas.microsoft.com/office/drawing/2016/5/13/chartex" xmlns:cx8="http://schemas.microsoft.com/office/drawing/2016/5/14/chartex" xmlns:mc="http://schemas.openxmlformats.org/markup-compatibility/2006" xmlns:aink="http://schemas.microsoft.com/office/drawing/2016/ink" xmlns:am3d="http://schemas.microsoft.com/office/drawing/2017/model3d" xmlns:o="urn:schemas-microsoft-com:office:office" xmlns:r="http://schemas.openxmlformats.org/officeDocument/2006/relationships" xmlns:m="http://schemas.openxmlformats.org/officeDocument/2006/math" xmlns:v="urn:schemas-microsoft-com:vml" xmlns:wp14="http://schemas.microsoft.com/office/word/2010/wordprocessingDrawing" xmlns:wp="http://schemas.openxmlformats.org/drawingml/2006/wordprocessingDrawing" xmlns:w10="urn:schemas-microsoft-com:office:word" xmlns:w="http://schemas.openxmlformats.org/wordprocessingml/2006/main" xmlns:w14="http://schemas.microsoft.com/office/word/2010/wordml" xmlns:w15="http://schemas.microsoft.com/office/word/2012/wordml" xmlns:w16cex="http://schemas.microsoft.com/office/word/2018/wordml/cex" xmlns:w16cid="http://schemas.microsoft.com/office/word/2016/wordml/cid" xmlns:w16="http://schemas.microsoft.com/office/word/2018/wordml" xmlns:w16sdtdh="http://schemas.microsoft.com/office/word/2020/wordml/sdtdatahash" xmlns:w16se="http://schemas.microsoft.com/office/word/2015/wordml/symex" xmlns:wpg="http://schemas.microsoft.com/office/word/2010/wordprocessingGroup" xmlns:wpi="http://schemas.microsoft.com/office/word/2010/wordprocessingInk" xmlns:wne="http://schemas.microsoft.com/office/word/2006/wordml" xmlns:wps="http://schemas.microsoft.com/office/word/2010/wordprocessingShape" mc:Ignorable="w14 w15 w16se w16cid w16 w16cex w16sdtdh wp14">
   <w:body>
+    <w:p>
+      <w:pPr>
+        <w:pStyle w:val="Ttulo1"/>
+        <w:jc w:val="center"/>
+      </w:pPr>
+      <w:r>
+        <w:t>PRUEBAS VALIDACIONES</w:t>
+      </w:r>
+    </w:p>
+    <w:p/>
     <w:tbl>
       <w:tblPr>
         <w:tblStyle w:val="Tablaconcuadrcula"/>
@@ -20,10 +30,13 @@
           </w:tcPr>
           <w:p>
             <w:r>
+              <w:rPr>
+                <w:noProof/>
+              </w:rPr>
               <w:drawing>
-                <wp:inline distT="0" distB="0" distL="0" distR="0" wp14:anchorId="34CB4204" wp14:editId="74B06FC3">
-                  <wp:extent cx="3724835" cy="2461631"/>
-                  <wp:effectExtent l="0" t="0" r="0" b="0"/>
+                <wp:inline distT="0" distB="0" distL="0" distR="0" wp14:anchorId="34CB4204" wp14:editId="53E74837">
+                  <wp:extent cx="3424518" cy="2263161"/>
+                  <wp:effectExtent l="0" t="0" r="5080" b="3810"/>
                   <wp:docPr id="1" name="Imagen 1" descr="Interfaz de usuario gráfica, Aplicación&#10;&#10;Descripción generada automáticamente"/>
                   <wp:cNvGraphicFramePr>
                     <a:graphicFrameLocks xmlns:a="http://schemas.openxmlformats.org/drawingml/2006/main" noChangeAspect="1"/>
@@ -43,7 +56,7 @@
                         <pic:spPr bwMode="auto">
                           <a:xfrm>
                             <a:off x="0" y="0"/>
-                            <a:ext cx="3740651" cy="2472084"/>
+                            <a:ext cx="3443707" cy="2275843"/>
                           </a:xfrm>
                           <a:prstGeom prst="rect">
                             <a:avLst/>
@@ -71,10 +84,13 @@
           </w:tcPr>
           <w:p>
             <w:r>
+              <w:rPr>
+                <w:noProof/>
+              </w:rPr>
               <w:drawing>
-                <wp:inline distT="0" distB="0" distL="0" distR="0" wp14:anchorId="51EEF107" wp14:editId="02917CD8">
-                  <wp:extent cx="2683109" cy="2312894"/>
-                  <wp:effectExtent l="0" t="0" r="3175" b="0"/>
+                <wp:inline distT="0" distB="0" distL="0" distR="0" wp14:anchorId="51EEF107" wp14:editId="50DEF6E4">
+                  <wp:extent cx="2541494" cy="2190819"/>
+                  <wp:effectExtent l="0" t="0" r="0" b="0"/>
                   <wp:docPr id="2" name="Imagen 2" descr="Interfaz de usuario gráfica, Aplicación, Word&#10;&#10;Descripción generada automáticamente"/>
                   <wp:cNvGraphicFramePr>
                     <a:graphicFrameLocks xmlns:a="http://schemas.openxmlformats.org/drawingml/2006/main" noChangeAspect="1"/>
@@ -94,7 +110,7 @@
                         <pic:spPr bwMode="auto">
                           <a:xfrm>
                             <a:off x="0" y="0"/>
-                            <a:ext cx="2709257" cy="2335434"/>
+                            <a:ext cx="2574650" cy="2219400"/>
                           </a:xfrm>
                           <a:prstGeom prst="rect">
                             <a:avLst/>
@@ -124,9 +140,12 @@
           </w:tcPr>
           <w:p>
             <w:r>
+              <w:rPr>
+                <w:noProof/>
+              </w:rPr>
               <w:drawing>
-                <wp:inline distT="0" distB="0" distL="0" distR="0" wp14:anchorId="648BD3B3" wp14:editId="1A1B792D">
-                  <wp:extent cx="3102680" cy="2465294"/>
+                <wp:inline distT="0" distB="0" distL="0" distR="0" wp14:anchorId="648BD3B3" wp14:editId="2A0B3BEA">
+                  <wp:extent cx="2645741" cy="2102224"/>
                   <wp:effectExtent l="0" t="0" r="2540" b="0"/>
                   <wp:docPr id="3" name="Imagen 3" descr="Interfaz de usuario gráfica, Aplicación&#10;&#10;Descripción generada automáticamente"/>
                   <wp:cNvGraphicFramePr>
@@ -147,7 +166,7 @@
                         <pic:spPr bwMode="auto">
                           <a:xfrm>
                             <a:off x="0" y="0"/>
-                            <a:ext cx="3115942" cy="2475832"/>
+                            <a:ext cx="2676040" cy="2126298"/>
                           </a:xfrm>
                           <a:prstGeom prst="rect">
                             <a:avLst/>
@@ -175,9 +194,12 @@
           </w:tcPr>
           <w:p>
             <w:r>
+              <w:rPr>
+                <w:noProof/>
+              </w:rPr>
               <w:drawing>
-                <wp:inline distT="0" distB="0" distL="0" distR="0" wp14:anchorId="244218CE" wp14:editId="5E027D5D">
-                  <wp:extent cx="2751380" cy="2594513"/>
+                <wp:inline distT="0" distB="0" distL="0" distR="0" wp14:anchorId="244218CE" wp14:editId="64DF6C54">
+                  <wp:extent cx="1967753" cy="1855564"/>
                   <wp:effectExtent l="0" t="0" r="0" b="0"/>
                   <wp:docPr id="4" name="Imagen 4" descr="Interfaz de usuario gráfica, Aplicación&#10;&#10;Descripción generada automáticamente"/>
                   <wp:cNvGraphicFramePr>
@@ -198,7 +220,7 @@
                         <pic:spPr bwMode="auto">
                           <a:xfrm>
                             <a:off x="0" y="0"/>
-                            <a:ext cx="2786216" cy="2627363"/>
+                            <a:ext cx="2000970" cy="1886887"/>
                           </a:xfrm>
                           <a:prstGeom prst="rect">
                             <a:avLst/>
@@ -228,10 +250,13 @@
           </w:tcPr>
           <w:p>
             <w:r>
+              <w:rPr>
+                <w:noProof/>
+              </w:rPr>
               <w:drawing>
-                <wp:inline distT="0" distB="0" distL="0" distR="0" wp14:anchorId="7DCE25E3" wp14:editId="68906136">
-                  <wp:extent cx="3388309" cy="3007659"/>
-                  <wp:effectExtent l="0" t="0" r="3175" b="2540"/>
+                <wp:inline distT="0" distB="0" distL="0" distR="0" wp14:anchorId="7DCE25E3" wp14:editId="2C88BA6E">
+                  <wp:extent cx="2644588" cy="2347489"/>
+                  <wp:effectExtent l="0" t="0" r="3810" b="0"/>
                   <wp:docPr id="5" name="Imagen 5" descr="Interfaz de usuario gráfica, Aplicación&#10;&#10;Descripción generada automáticamente"/>
                   <wp:cNvGraphicFramePr>
                     <a:graphicFrameLocks xmlns:a="http://schemas.openxmlformats.org/drawingml/2006/main" noChangeAspect="1"/>
@@ -251,7 +276,7 @@
                         <pic:spPr bwMode="auto">
                           <a:xfrm>
                             <a:off x="0" y="0"/>
-                            <a:ext cx="3402247" cy="3020031"/>
+                            <a:ext cx="2661896" cy="2362852"/>
                           </a:xfrm>
                           <a:prstGeom prst="rect">
                             <a:avLst/>
@@ -279,10 +304,13 @@
           </w:tcPr>
           <w:p>
             <w:r>
+              <w:rPr>
+                <w:noProof/>
+              </w:rPr>
               <w:drawing>
-                <wp:inline distT="0" distB="0" distL="0" distR="0" wp14:anchorId="27292CCD" wp14:editId="0D528341">
-                  <wp:extent cx="3029547" cy="3048517"/>
-                  <wp:effectExtent l="0" t="0" r="0" b="0"/>
+                <wp:inline distT="0" distB="0" distL="0" distR="0" wp14:anchorId="27292CCD" wp14:editId="45C887DA">
+                  <wp:extent cx="2454408" cy="2469776"/>
+                  <wp:effectExtent l="0" t="0" r="3175" b="6985"/>
                   <wp:docPr id="6" name="Imagen 6" descr="Interfaz de usuario gráfica, Texto, Aplicación&#10;&#10;Descripción generada automáticamente"/>
                   <wp:cNvGraphicFramePr>
                     <a:graphicFrameLocks xmlns:a="http://schemas.openxmlformats.org/drawingml/2006/main" noChangeAspect="1"/>
@@ -302,7 +330,7 @@
                         <pic:spPr bwMode="auto">
                           <a:xfrm>
                             <a:off x="0" y="0"/>
-                            <a:ext cx="3055002" cy="3074131"/>
+                            <a:ext cx="2479819" cy="2495346"/>
                           </a:xfrm>
                           <a:prstGeom prst="rect">
                             <a:avLst/>
@@ -334,8 +362,8 @@
         <w:tblLook w:val="04A0" w:firstRow="1" w:lastRow="0" w:firstColumn="1" w:lastColumn="0" w:noHBand="0" w:noVBand="1"/>
       </w:tblPr>
       <w:tblGrid>
-        <w:gridCol w:w="4786"/>
-        <w:gridCol w:w="4564"/>
+        <w:gridCol w:w="4675"/>
+        <w:gridCol w:w="4675"/>
       </w:tblGrid>
       <w:tr>
         <w:tc>
@@ -344,10 +372,14 @@
           </w:tcPr>
           <w:p>
             <w:r>
+              <w:rPr>
+                <w:noProof/>
+              </w:rPr>
+              <w:lastRenderedPageBreak/>
               <w:drawing>
-                <wp:inline distT="0" distB="0" distL="0" distR="0" wp14:anchorId="0C1AA428" wp14:editId="751840AF">
-                  <wp:extent cx="3045768" cy="3133165"/>
-                  <wp:effectExtent l="0" t="0" r="2540" b="0"/>
+                <wp:inline distT="0" distB="0" distL="0" distR="0" wp14:anchorId="0C1AA428" wp14:editId="5980FCAC">
+                  <wp:extent cx="2353235" cy="2420760"/>
+                  <wp:effectExtent l="0" t="0" r="9525" b="0"/>
                   <wp:docPr id="7" name="Imagen 7" descr="Interfaz de usuario gráfica, Texto, Aplicación&#10;&#10;Descripción generada automáticamente"/>
                   <wp:cNvGraphicFramePr>
                     <a:graphicFrameLocks xmlns:a="http://schemas.openxmlformats.org/drawingml/2006/main" noChangeAspect="1"/>
@@ -368,7 +400,7 @@
                         <pic:spPr>
                           <a:xfrm>
                             <a:off x="0" y="0"/>
-                            <a:ext cx="3054614" cy="3142265"/>
+                            <a:ext cx="2363514" cy="2431334"/>
                           </a:xfrm>
                           <a:prstGeom prst="rect">
                             <a:avLst/>
@@ -388,10 +420,13 @@
           </w:tcPr>
           <w:p>
             <w:r>
+              <w:rPr>
+                <w:noProof/>
+              </w:rPr>
               <w:drawing>
-                <wp:inline distT="0" distB="0" distL="0" distR="0" wp14:anchorId="724CEED3" wp14:editId="0C730AD1">
-                  <wp:extent cx="2900082" cy="3148660"/>
-                  <wp:effectExtent l="0" t="0" r="0" b="0"/>
+                <wp:inline distT="0" distB="0" distL="0" distR="0" wp14:anchorId="724CEED3" wp14:editId="49F27C04">
+                  <wp:extent cx="2208738" cy="2398059"/>
+                  <wp:effectExtent l="0" t="0" r="1270" b="2540"/>
                   <wp:docPr id="8" name="Imagen 8" descr="Interfaz de usuario gráfica, Texto, Aplicación&#10;&#10;Descripción generada automáticamente"/>
                   <wp:cNvGraphicFramePr>
                     <a:graphicFrameLocks xmlns:a="http://schemas.openxmlformats.org/drawingml/2006/main" noChangeAspect="1"/>
@@ -412,7 +447,7 @@
                         <pic:spPr>
                           <a:xfrm>
                             <a:off x="0" y="0"/>
-                            <a:ext cx="2907092" cy="3156271"/>
+                            <a:ext cx="2220325" cy="2410640"/>
                           </a:xfrm>
                           <a:prstGeom prst="rect">
                             <a:avLst/>
@@ -434,10 +469,13 @@
           </w:tcPr>
           <w:p>
             <w:r>
+              <w:rPr>
+                <w:noProof/>
+              </w:rPr>
               <w:drawing>
-                <wp:inline distT="0" distB="0" distL="0" distR="0" wp14:anchorId="1430B4D5" wp14:editId="2B960E2C">
-                  <wp:extent cx="3037092" cy="3760694"/>
-                  <wp:effectExtent l="0" t="0" r="0" b="0"/>
+                <wp:inline distT="0" distB="0" distL="0" distR="0" wp14:anchorId="1430B4D5" wp14:editId="759C21F8">
+                  <wp:extent cx="2281517" cy="2825099"/>
+                  <wp:effectExtent l="0" t="0" r="5080" b="0"/>
                   <wp:docPr id="9" name="Imagen 9" descr="Interfaz de usuario gráfica, Texto, Aplicación&#10;&#10;Descripción generada automáticamente"/>
                   <wp:cNvGraphicFramePr>
                     <a:graphicFrameLocks xmlns:a="http://schemas.openxmlformats.org/drawingml/2006/main" noChangeAspect="1"/>
@@ -458,7 +496,7 @@
                         <pic:spPr>
                           <a:xfrm>
                             <a:off x="0" y="0"/>
-                            <a:ext cx="3042155" cy="3766963"/>
+                            <a:ext cx="2291799" cy="2837830"/>
                           </a:xfrm>
                           <a:prstGeom prst="rect">
                             <a:avLst/>
@@ -478,10 +516,13 @@
           </w:tcPr>
           <w:p>
             <w:r>
+              <w:rPr>
+                <w:noProof/>
+              </w:rPr>
               <w:drawing>
-                <wp:inline distT="0" distB="0" distL="0" distR="0" wp14:anchorId="3421A3B8" wp14:editId="48F90689">
-                  <wp:extent cx="2816711" cy="3147499"/>
-                  <wp:effectExtent l="0" t="0" r="3175" b="0"/>
+                <wp:inline distT="0" distB="0" distL="0" distR="0" wp14:anchorId="3421A3B8" wp14:editId="23E20970">
+                  <wp:extent cx="2420471" cy="2704726"/>
+                  <wp:effectExtent l="0" t="0" r="0" b="635"/>
                   <wp:docPr id="10" name="Imagen 10"/>
                   <wp:cNvGraphicFramePr>
                     <a:graphicFrameLocks xmlns:a="http://schemas.openxmlformats.org/drawingml/2006/main" noChangeAspect="1"/>
@@ -502,7 +543,468 @@
                         <pic:spPr>
                           <a:xfrm>
                             <a:off x="0" y="0"/>
-                            <a:ext cx="2824902" cy="3156652"/>
+                            <a:ext cx="2436222" cy="2722327"/>
+                          </a:xfrm>
+                          <a:prstGeom prst="rect">
+                            <a:avLst/>
+                          </a:prstGeom>
+                        </pic:spPr>
+                      </pic:pic>
+                    </a:graphicData>
+                  </a:graphic>
+                </wp:inline>
+              </w:drawing>
+            </w:r>
+          </w:p>
+        </w:tc>
+      </w:tr>
+    </w:tbl>
+    <w:p>
+      <w:pPr>
+        <w:pStyle w:val="Ttulo1"/>
+      </w:pPr>
+    </w:p>
+    <w:p/>
+    <w:p/>
+    <w:p/>
+    <w:p/>
+    <w:p/>
+    <w:p/>
+    <w:p/>
+    <w:p/>
+    <w:p/>
+    <w:p>
+      <w:pPr>
+        <w:pStyle w:val="Ttulo1"/>
+        <w:jc w:val="center"/>
+      </w:pPr>
+      <w:proofErr w:type="spellStart"/>
+      <w:r>
+        <w:lastRenderedPageBreak/>
+        <w:t>Pruebas</w:t>
+      </w:r>
+      <w:proofErr w:type="spellEnd"/>
+      <w:r>
+        <w:t xml:space="preserve"> </w:t>
+      </w:r>
+      <w:proofErr w:type="spellStart"/>
+      <w:r>
+        <w:t>Provincias</w:t>
+      </w:r>
+      <w:proofErr w:type="spellEnd"/>
+    </w:p>
+    <w:p/>
+    <w:tbl>
+      <w:tblPr>
+        <w:tblStyle w:val="Tablaconcuadrcula"/>
+        <w:tblW w:w="0" w:type="auto"/>
+        <w:tblLook w:val="04A0" w:firstRow="1" w:lastRow="0" w:firstColumn="1" w:lastColumn="0" w:noHBand="0" w:noVBand="1"/>
+      </w:tblPr>
+      <w:tblGrid>
+        <w:gridCol w:w="9350"/>
+      </w:tblGrid>
+      <w:tr>
+        <w:tc>
+          <w:tcPr>
+            <w:tcW w:w="9350" w:type="dxa"/>
+          </w:tcPr>
+          <w:p>
+            <w:r>
+              <w:drawing>
+                <wp:inline distT="0" distB="0" distL="0" distR="0" wp14:anchorId="69E892AF" wp14:editId="5C483C03">
+                  <wp:extent cx="5943600" cy="2327275"/>
+                  <wp:effectExtent l="0" t="0" r="0" b="0"/>
+                  <wp:docPr id="12" name="Imagen 12"/>
+                  <wp:cNvGraphicFramePr>
+                    <a:graphicFrameLocks xmlns:a="http://schemas.openxmlformats.org/drawingml/2006/main" noChangeAspect="1"/>
+                  </wp:cNvGraphicFramePr>
+                  <a:graphic xmlns:a="http://schemas.openxmlformats.org/drawingml/2006/main">
+                    <a:graphicData uri="http://schemas.openxmlformats.org/drawingml/2006/picture">
+                      <pic:pic xmlns:pic="http://schemas.openxmlformats.org/drawingml/2006/picture">
+                        <pic:nvPicPr>
+                          <pic:cNvPr id="1" name=""/>
+                          <pic:cNvPicPr/>
+                        </pic:nvPicPr>
+                        <pic:blipFill>
+                          <a:blip r:embed="rId14"/>
+                          <a:stretch>
+                            <a:fillRect/>
+                          </a:stretch>
+                        </pic:blipFill>
+                        <pic:spPr>
+                          <a:xfrm>
+                            <a:off x="0" y="0"/>
+                            <a:ext cx="5943600" cy="2327275"/>
+                          </a:xfrm>
+                          <a:prstGeom prst="rect">
+                            <a:avLst/>
+                          </a:prstGeom>
+                        </pic:spPr>
+                      </pic:pic>
+                    </a:graphicData>
+                  </a:graphic>
+                </wp:inline>
+              </w:drawing>
+            </w:r>
+          </w:p>
+        </w:tc>
+      </w:tr>
+      <w:tr>
+        <w:tc>
+          <w:tcPr>
+            <w:tcW w:w="9350" w:type="dxa"/>
+          </w:tcPr>
+          <w:p>
+            <w:r>
+              <w:drawing>
+                <wp:inline distT="0" distB="0" distL="0" distR="0" wp14:anchorId="379E8E2B" wp14:editId="58C0D94B">
+                  <wp:extent cx="5943600" cy="2414270"/>
+                  <wp:effectExtent l="0" t="0" r="0" b="5080"/>
+                  <wp:docPr id="13" name="Imagen 13"/>
+                  <wp:cNvGraphicFramePr>
+                    <a:graphicFrameLocks xmlns:a="http://schemas.openxmlformats.org/drawingml/2006/main" noChangeAspect="1"/>
+                  </wp:cNvGraphicFramePr>
+                  <a:graphic xmlns:a="http://schemas.openxmlformats.org/drawingml/2006/main">
+                    <a:graphicData uri="http://schemas.openxmlformats.org/drawingml/2006/picture">
+                      <pic:pic xmlns:pic="http://schemas.openxmlformats.org/drawingml/2006/picture">
+                        <pic:nvPicPr>
+                          <pic:cNvPr id="1" name=""/>
+                          <pic:cNvPicPr/>
+                        </pic:nvPicPr>
+                        <pic:blipFill>
+                          <a:blip r:embed="rId15"/>
+                          <a:stretch>
+                            <a:fillRect/>
+                          </a:stretch>
+                        </pic:blipFill>
+                        <pic:spPr>
+                          <a:xfrm>
+                            <a:off x="0" y="0"/>
+                            <a:ext cx="5943600" cy="2414270"/>
+                          </a:xfrm>
+                          <a:prstGeom prst="rect">
+                            <a:avLst/>
+                          </a:prstGeom>
+                        </pic:spPr>
+                      </pic:pic>
+                    </a:graphicData>
+                  </a:graphic>
+                </wp:inline>
+              </w:drawing>
+            </w:r>
+          </w:p>
+        </w:tc>
+      </w:tr>
+      <w:tr>
+        <w:tc>
+          <w:tcPr>
+            <w:tcW w:w="9350" w:type="dxa"/>
+          </w:tcPr>
+          <w:p>
+            <w:r>
+              <w:drawing>
+                <wp:inline distT="0" distB="0" distL="0" distR="0" wp14:anchorId="5C0AA0B8" wp14:editId="1EC498C0">
+                  <wp:extent cx="5943600" cy="2466975"/>
+                  <wp:effectExtent l="0" t="0" r="0" b="9525"/>
+                  <wp:docPr id="14" name="Imagen 14"/>
+                  <wp:cNvGraphicFramePr>
+                    <a:graphicFrameLocks xmlns:a="http://schemas.openxmlformats.org/drawingml/2006/main" noChangeAspect="1"/>
+                  </wp:cNvGraphicFramePr>
+                  <a:graphic xmlns:a="http://schemas.openxmlformats.org/drawingml/2006/main">
+                    <a:graphicData uri="http://schemas.openxmlformats.org/drawingml/2006/picture">
+                      <pic:pic xmlns:pic="http://schemas.openxmlformats.org/drawingml/2006/picture">
+                        <pic:nvPicPr>
+                          <pic:cNvPr id="1" name=""/>
+                          <pic:cNvPicPr/>
+                        </pic:nvPicPr>
+                        <pic:blipFill>
+                          <a:blip r:embed="rId16"/>
+                          <a:stretch>
+                            <a:fillRect/>
+                          </a:stretch>
+                        </pic:blipFill>
+                        <pic:spPr>
+                          <a:xfrm>
+                            <a:off x="0" y="0"/>
+                            <a:ext cx="5943600" cy="2466975"/>
+                          </a:xfrm>
+                          <a:prstGeom prst="rect">
+                            <a:avLst/>
+                          </a:prstGeom>
+                        </pic:spPr>
+                      </pic:pic>
+                    </a:graphicData>
+                  </a:graphic>
+                </wp:inline>
+              </w:drawing>
+            </w:r>
+          </w:p>
+        </w:tc>
+      </w:tr>
+      <w:tr>
+        <w:tc>
+          <w:tcPr>
+            <w:tcW w:w="9350" w:type="dxa"/>
+          </w:tcPr>
+          <w:p>
+            <w:r>
+              <w:lastRenderedPageBreak/>
+              <w:drawing>
+                <wp:inline distT="0" distB="0" distL="0" distR="0" wp14:anchorId="70C906F9" wp14:editId="6B1D6F72">
+                  <wp:extent cx="5943600" cy="2389505"/>
+                  <wp:effectExtent l="0" t="0" r="0" b="0"/>
+                  <wp:docPr id="15" name="Imagen 15"/>
+                  <wp:cNvGraphicFramePr>
+                    <a:graphicFrameLocks xmlns:a="http://schemas.openxmlformats.org/drawingml/2006/main" noChangeAspect="1"/>
+                  </wp:cNvGraphicFramePr>
+                  <a:graphic xmlns:a="http://schemas.openxmlformats.org/drawingml/2006/main">
+                    <a:graphicData uri="http://schemas.openxmlformats.org/drawingml/2006/picture">
+                      <pic:pic xmlns:pic="http://schemas.openxmlformats.org/drawingml/2006/picture">
+                        <pic:nvPicPr>
+                          <pic:cNvPr id="1" name=""/>
+                          <pic:cNvPicPr/>
+                        </pic:nvPicPr>
+                        <pic:blipFill>
+                          <a:blip r:embed="rId17"/>
+                          <a:stretch>
+                            <a:fillRect/>
+                          </a:stretch>
+                        </pic:blipFill>
+                        <pic:spPr>
+                          <a:xfrm>
+                            <a:off x="0" y="0"/>
+                            <a:ext cx="5943600" cy="2389505"/>
+                          </a:xfrm>
+                          <a:prstGeom prst="rect">
+                            <a:avLst/>
+                          </a:prstGeom>
+                        </pic:spPr>
+                      </pic:pic>
+                    </a:graphicData>
+                  </a:graphic>
+                </wp:inline>
+              </w:drawing>
+            </w:r>
+          </w:p>
+        </w:tc>
+      </w:tr>
+      <w:tr>
+        <w:tc>
+          <w:tcPr>
+            <w:tcW w:w="9350" w:type="dxa"/>
+          </w:tcPr>
+          <w:p>
+            <w:r>
+              <w:drawing>
+                <wp:inline distT="0" distB="0" distL="0" distR="0" wp14:anchorId="6B86CD59" wp14:editId="2D80CE7D">
+                  <wp:extent cx="5943600" cy="2389505"/>
+                  <wp:effectExtent l="0" t="0" r="0" b="0"/>
+                  <wp:docPr id="16" name="Imagen 16"/>
+                  <wp:cNvGraphicFramePr>
+                    <a:graphicFrameLocks xmlns:a="http://schemas.openxmlformats.org/drawingml/2006/main" noChangeAspect="1"/>
+                  </wp:cNvGraphicFramePr>
+                  <a:graphic xmlns:a="http://schemas.openxmlformats.org/drawingml/2006/main">
+                    <a:graphicData uri="http://schemas.openxmlformats.org/drawingml/2006/picture">
+                      <pic:pic xmlns:pic="http://schemas.openxmlformats.org/drawingml/2006/picture">
+                        <pic:nvPicPr>
+                          <pic:cNvPr id="1" name=""/>
+                          <pic:cNvPicPr/>
+                        </pic:nvPicPr>
+                        <pic:blipFill>
+                          <a:blip r:embed="rId18"/>
+                          <a:stretch>
+                            <a:fillRect/>
+                          </a:stretch>
+                        </pic:blipFill>
+                        <pic:spPr>
+                          <a:xfrm>
+                            <a:off x="0" y="0"/>
+                            <a:ext cx="5943600" cy="2389505"/>
+                          </a:xfrm>
+                          <a:prstGeom prst="rect">
+                            <a:avLst/>
+                          </a:prstGeom>
+                        </pic:spPr>
+                      </pic:pic>
+                    </a:graphicData>
+                  </a:graphic>
+                </wp:inline>
+              </w:drawing>
+            </w:r>
+          </w:p>
+        </w:tc>
+      </w:tr>
+      <w:tr>
+        <w:tc>
+          <w:tcPr>
+            <w:tcW w:w="9350" w:type="dxa"/>
+          </w:tcPr>
+          <w:p>
+            <w:r>
+              <w:drawing>
+                <wp:inline distT="0" distB="0" distL="0" distR="0" wp14:anchorId="1637B9DD" wp14:editId="72E2233B">
+                  <wp:extent cx="5943600" cy="2420620"/>
+                  <wp:effectExtent l="0" t="0" r="0" b="0"/>
+                  <wp:docPr id="17" name="Imagen 17"/>
+                  <wp:cNvGraphicFramePr>
+                    <a:graphicFrameLocks xmlns:a="http://schemas.openxmlformats.org/drawingml/2006/main" noChangeAspect="1"/>
+                  </wp:cNvGraphicFramePr>
+                  <a:graphic xmlns:a="http://schemas.openxmlformats.org/drawingml/2006/main">
+                    <a:graphicData uri="http://schemas.openxmlformats.org/drawingml/2006/picture">
+                      <pic:pic xmlns:pic="http://schemas.openxmlformats.org/drawingml/2006/picture">
+                        <pic:nvPicPr>
+                          <pic:cNvPr id="1" name=""/>
+                          <pic:cNvPicPr/>
+                        </pic:nvPicPr>
+                        <pic:blipFill>
+                          <a:blip r:embed="rId19"/>
+                          <a:stretch>
+                            <a:fillRect/>
+                          </a:stretch>
+                        </pic:blipFill>
+                        <pic:spPr>
+                          <a:xfrm>
+                            <a:off x="0" y="0"/>
+                            <a:ext cx="5943600" cy="2420620"/>
+                          </a:xfrm>
+                          <a:prstGeom prst="rect">
+                            <a:avLst/>
+                          </a:prstGeom>
+                        </pic:spPr>
+                      </pic:pic>
+                    </a:graphicData>
+                  </a:graphic>
+                </wp:inline>
+              </w:drawing>
+            </w:r>
+          </w:p>
+        </w:tc>
+      </w:tr>
+      <w:tr>
+        <w:tc>
+          <w:tcPr>
+            <w:tcW w:w="9350" w:type="dxa"/>
+          </w:tcPr>
+          <w:p>
+            <w:r>
+              <w:lastRenderedPageBreak/>
+              <w:drawing>
+                <wp:inline distT="0" distB="0" distL="0" distR="0" wp14:anchorId="47A6940E" wp14:editId="5C8ABDE4">
+                  <wp:extent cx="5943600" cy="2435860"/>
+                  <wp:effectExtent l="0" t="0" r="0" b="2540"/>
+                  <wp:docPr id="18" name="Imagen 18"/>
+                  <wp:cNvGraphicFramePr>
+                    <a:graphicFrameLocks xmlns:a="http://schemas.openxmlformats.org/drawingml/2006/main" noChangeAspect="1"/>
+                  </wp:cNvGraphicFramePr>
+                  <a:graphic xmlns:a="http://schemas.openxmlformats.org/drawingml/2006/main">
+                    <a:graphicData uri="http://schemas.openxmlformats.org/drawingml/2006/picture">
+                      <pic:pic xmlns:pic="http://schemas.openxmlformats.org/drawingml/2006/picture">
+                        <pic:nvPicPr>
+                          <pic:cNvPr id="1" name=""/>
+                          <pic:cNvPicPr/>
+                        </pic:nvPicPr>
+                        <pic:blipFill>
+                          <a:blip r:embed="rId20"/>
+                          <a:stretch>
+                            <a:fillRect/>
+                          </a:stretch>
+                        </pic:blipFill>
+                        <pic:spPr>
+                          <a:xfrm>
+                            <a:off x="0" y="0"/>
+                            <a:ext cx="5943600" cy="2435860"/>
+                          </a:xfrm>
+                          <a:prstGeom prst="rect">
+                            <a:avLst/>
+                          </a:prstGeom>
+                        </pic:spPr>
+                      </pic:pic>
+                    </a:graphicData>
+                  </a:graphic>
+                </wp:inline>
+              </w:drawing>
+            </w:r>
+          </w:p>
+        </w:tc>
+      </w:tr>
+      <w:tr>
+        <w:tc>
+          <w:tcPr>
+            <w:tcW w:w="9350" w:type="dxa"/>
+          </w:tcPr>
+          <w:p>
+            <w:r>
+              <w:drawing>
+                <wp:inline distT="0" distB="0" distL="0" distR="0" wp14:anchorId="492E55DB" wp14:editId="11A081E9">
+                  <wp:extent cx="5943600" cy="2374265"/>
+                  <wp:effectExtent l="0" t="0" r="0" b="6985"/>
+                  <wp:docPr id="19" name="Imagen 19"/>
+                  <wp:cNvGraphicFramePr>
+                    <a:graphicFrameLocks xmlns:a="http://schemas.openxmlformats.org/drawingml/2006/main" noChangeAspect="1"/>
+                  </wp:cNvGraphicFramePr>
+                  <a:graphic xmlns:a="http://schemas.openxmlformats.org/drawingml/2006/main">
+                    <a:graphicData uri="http://schemas.openxmlformats.org/drawingml/2006/picture">
+                      <pic:pic xmlns:pic="http://schemas.openxmlformats.org/drawingml/2006/picture">
+                        <pic:nvPicPr>
+                          <pic:cNvPr id="1" name=""/>
+                          <pic:cNvPicPr/>
+                        </pic:nvPicPr>
+                        <pic:blipFill>
+                          <a:blip r:embed="rId21"/>
+                          <a:stretch>
+                            <a:fillRect/>
+                          </a:stretch>
+                        </pic:blipFill>
+                        <pic:spPr>
+                          <a:xfrm>
+                            <a:off x="0" y="0"/>
+                            <a:ext cx="5943600" cy="2374265"/>
+                          </a:xfrm>
+                          <a:prstGeom prst="rect">
+                            <a:avLst/>
+                          </a:prstGeom>
+                        </pic:spPr>
+                      </pic:pic>
+                    </a:graphicData>
+                  </a:graphic>
+                </wp:inline>
+              </w:drawing>
+            </w:r>
+          </w:p>
+        </w:tc>
+      </w:tr>
+      <w:tr>
+        <w:tc>
+          <w:tcPr>
+            <w:tcW w:w="9350" w:type="dxa"/>
+          </w:tcPr>
+          <w:p>
+            <w:r>
+              <w:drawing>
+                <wp:inline distT="0" distB="0" distL="0" distR="0" wp14:anchorId="48E967A4" wp14:editId="3D39D4D2">
+                  <wp:extent cx="5943600" cy="2371090"/>
+                  <wp:effectExtent l="0" t="0" r="0" b="0"/>
+                  <wp:docPr id="20" name="Imagen 20"/>
+                  <wp:cNvGraphicFramePr>
+                    <a:graphicFrameLocks xmlns:a="http://schemas.openxmlformats.org/drawingml/2006/main" noChangeAspect="1"/>
+                  </wp:cNvGraphicFramePr>
+                  <a:graphic xmlns:a="http://schemas.openxmlformats.org/drawingml/2006/main">
+                    <a:graphicData uri="http://schemas.openxmlformats.org/drawingml/2006/picture">
+                      <pic:pic xmlns:pic="http://schemas.openxmlformats.org/drawingml/2006/picture">
+                        <pic:nvPicPr>
+                          <pic:cNvPr id="1" name=""/>
+                          <pic:cNvPicPr/>
+                        </pic:nvPicPr>
+                        <pic:blipFill>
+                          <a:blip r:embed="rId22"/>
+                          <a:stretch>
+                            <a:fillRect/>
+                          </a:stretch>
+                        </pic:blipFill>
+                        <pic:spPr>
+                          <a:xfrm>
+                            <a:off x="0" y="0"/>
+                            <a:ext cx="5943600" cy="2371090"/>
                           </a:xfrm>
                           <a:prstGeom prst="rect">
                             <a:avLst/>
@@ -930,6 +1432,27 @@
     <w:name w:val="Normal"/>
     <w:qFormat/>
   </w:style>
+  <w:style w:type="paragraph" w:styleId="Ttulo1">
+    <w:name w:val="heading 1"/>
+    <w:basedOn w:val="Normal"/>
+    <w:next w:val="Normal"/>
+    <w:link w:val="Ttulo1Car"/>
+    <w:uiPriority w:val="9"/>
+    <w:qFormat/>
+    <w:rsid w:val="00484930"/>
+    <w:pPr>
+      <w:keepNext/>
+      <w:keepLines/>
+      <w:spacing w:before="240" w:after="0"/>
+      <w:outlineLvl w:val="0"/>
+    </w:pPr>
+    <w:rPr>
+      <w:rFonts w:asciiTheme="majorHAnsi" w:eastAsiaTheme="majorEastAsia" w:hAnsiTheme="majorHAnsi" w:cstheme="majorBidi"/>
+      <w:color w:val="2F5496" w:themeColor="accent1" w:themeShade="BF"/>
+      <w:sz w:val="32"/>
+      <w:szCs w:val="32"/>
+    </w:rPr>
+  </w:style>
   <w:style w:type="character" w:default="1" w:styleId="Fuentedeprrafopredeter">
     <w:name w:val="Default Paragraph Font"/>
     <w:uiPriority w:val="1"/>
@@ -975,6 +1498,19 @@
         <w:insideV w:val="single" w:sz="4" w:space="0" w:color="auto"/>
       </w:tblBorders>
     </w:tblPr>
+  </w:style>
+  <w:style w:type="character" w:customStyle="1" w:styleId="Ttulo1Car">
+    <w:name w:val="Título 1 Car"/>
+    <w:basedOn w:val="Fuentedeprrafopredeter"/>
+    <w:link w:val="Ttulo1"/>
+    <w:uiPriority w:val="9"/>
+    <w:rsid w:val="00484930"/>
+    <w:rPr>
+      <w:rFonts w:asciiTheme="majorHAnsi" w:eastAsiaTheme="majorEastAsia" w:hAnsiTheme="majorHAnsi" w:cstheme="majorBidi"/>
+      <w:color w:val="2F5496" w:themeColor="accent1" w:themeShade="BF"/>
+      <w:sz w:val="32"/>
+      <w:szCs w:val="32"/>
+    </w:rPr>
   </w:style>
 </w:styles>
 </file>

</xml_diff>